<commit_message>
Laporan Mandiri Minggu #1
</commit_message>
<xml_diff>
--- a/Laporan Mandiri/Minggu #1 .docx
+++ b/Laporan Mandiri/Minggu #1 .docx
@@ -99,7 +99,25 @@
                 <w:color w:val="000000"/>
                 <w:lang w:val="en-US"/>
               </w:rPr>
-              <w:t xml:space="preserve"> )</w:t>
+              <w:t xml:space="preserve"> </w:t>
+            </w:r>
+            <w:r>
+              <w:rPr>
+                <w:rFonts w:ascii="Arial" w:hAnsi="Arial" w:cs="Arial"/>
+                <w:color w:val="000000"/>
+                <w:lang w:val="en-US"/>
+              </w:rPr>
+              <w:t xml:space="preserve"> </w:t>
+            </w:r>
+            <w:bookmarkStart w:id="0" w:name="_GoBack"/>
+            <w:bookmarkEnd w:id="0"/>
+            <w:r>
+              <w:rPr>
+                <w:rFonts w:ascii="Arial" w:hAnsi="Arial" w:cs="Arial"/>
+                <w:color w:val="000000"/>
+                <w:lang w:val="en-US"/>
+              </w:rPr>
+              <w:t>)</w:t>
             </w:r>
           </w:p>
         </w:tc>
@@ -123,8 +141,6 @@
               </w:rPr>
               <w:t>85</w:t>
             </w:r>
-            <w:bookmarkStart w:id="0" w:name="_GoBack"/>
-            <w:bookmarkEnd w:id="0"/>
           </w:p>
         </w:tc>
       </w:tr>

</xml_diff>